<commit_message>
Update SRS diagrams and Small Correction
</commit_message>
<xml_diff>
--- a/Faith-SRS.docx
+++ b/Faith-SRS.docx
@@ -157,6 +157,7 @@
             <w:dataBinding w:prefixMappings="xmlns:ns0='http://purl.org/dc/elements/1.1/' xmlns:ns1='http://schemas.openxmlformats.org/package/2006/metadata/core-properties' " w:xpath="/ns1:coreProperties[1]/ns0:subject[1]" w:storeItemID="{6C3C8BC8-F283-45AE-878A-BAB7291924A1}"/>
             <w:text/>
           </w:sdtPr>
+          <w:sdtEndPr/>
           <w:sdtContent>
             <w:p>
               <w:pPr>
@@ -272,6 +273,7 @@
                                     <w:calendar w:val="hijri"/>
                                   </w:date>
                                 </w:sdtPr>
+                                <w:sdtEndPr/>
                                 <w:sdtContent>
                                   <w:p>
                                     <w:pPr>
@@ -318,6 +320,7 @@
                                     <w:dataBinding w:prefixMappings="xmlns:ns0='http://schemas.openxmlformats.org/officeDocument/2006/extended-properties' " w:xpath="/ns0:Properties[1]/ns0:Company[1]" w:storeItemID="{6668398D-A668-4E3E-A5EB-62B293D839F1}"/>
                                     <w:text/>
                                   </w:sdtPr>
+                                  <w:sdtEndPr/>
                                   <w:sdtContent>
                                     <w:r>
                                       <w:rPr>
@@ -350,6 +353,7 @@
                                     <w:dataBinding w:prefixMappings="xmlns:ns0='http://schemas.microsoft.com/office/2006/coverPageProps' " w:xpath="/ns0:CoverPageProperties[1]/ns0:CompanyAddress[1]" w:storeItemID="{55AF091B-3C7A-41E3-B477-F2FDAA23CFDA}"/>
                                     <w:text/>
                                   </w:sdtPr>
+                                  <w:sdtEndPr/>
                                   <w:sdtContent>
                                     <w:r>
                                       <w:rPr>
@@ -410,6 +414,7 @@
                               <w:calendar w:val="hijri"/>
                             </w:date>
                           </w:sdtPr>
+                          <w:sdtEndPr/>
                           <w:sdtContent>
                             <w:p>
                               <w:pPr>
@@ -456,6 +461,7 @@
                               <w:dataBinding w:prefixMappings="xmlns:ns0='http://schemas.openxmlformats.org/officeDocument/2006/extended-properties' " w:xpath="/ns0:Properties[1]/ns0:Company[1]" w:storeItemID="{6668398D-A668-4E3E-A5EB-62B293D839F1}"/>
                               <w:text/>
                             </w:sdtPr>
+                            <w:sdtEndPr/>
                             <w:sdtContent>
                               <w:r>
                                 <w:rPr>
@@ -488,6 +494,7 @@
                               <w:dataBinding w:prefixMappings="xmlns:ns0='http://schemas.microsoft.com/office/2006/coverPageProps' " w:xpath="/ns0:CoverPageProperties[1]/ns0:CompanyAddress[1]" w:storeItemID="{55AF091B-3C7A-41E3-B477-F2FDAA23CFDA}"/>
                               <w:text/>
                             </w:sdtPr>
+                            <w:sdtEndPr/>
                             <w:sdtContent>
                               <w:r>
                                 <w:rPr>
@@ -631,7 +638,29 @@
               <w:rtl w:val="0"/>
               <w:lang w:val="ar-SA"/>
             </w:rPr>
-            <w:t xml:space="preserve"> of </w:t>
+            <w:t xml:space="preserve"> </w:t>
+          </w:r>
+          <w:proofErr w:type="spellStart"/>
+          <w:r>
+            <w:rPr>
+              <w:rFonts w:ascii="Orbitron" w:hAnsi="Orbitron"/>
+              <w:b/>
+              <w:bCs/>
+              <w:rtl w:val="0"/>
+              <w:lang w:val="ar-SA"/>
+            </w:rPr>
+            <w:t>of</w:t>
+          </w:r>
+          <w:proofErr w:type="spellEnd"/>
+          <w:r>
+            <w:rPr>
+              <w:rFonts w:ascii="Orbitron" w:hAnsi="Orbitron"/>
+              <w:b/>
+              <w:bCs/>
+              <w:rtl w:val="0"/>
+              <w:lang w:val="ar-SA"/>
+            </w:rPr>
+            <w:t xml:space="preserve"> </w:t>
           </w:r>
           <w:r>
             <w:rPr>
@@ -7456,8 +7485,13 @@
       <w:r>
         <w:t xml:space="preserve">when they upload </w:t>
       </w:r>
-      <w:r>
-        <w:t>it ,the server must be able to connect multiple users to the database which in turn must be able to handle pressure and commit the necessary amount of transactions</w:t>
+      <w:proofErr w:type="gramStart"/>
+      <w:r>
+        <w:t>it ,the</w:t>
+      </w:r>
+      <w:proofErr w:type="gramEnd"/>
+      <w:r>
+        <w:t xml:space="preserve"> server must be able to connect multiple users to the database which in turn must be able to handle pressure and commit the necessary amount of transactions</w:t>
       </w:r>
       <w:r>
         <w:t>.</w:t>
@@ -8028,7 +8062,7 @@
         </w:rPr>
       </w:pPr>
       <w:r>
-        <w:t>Use cases will be described (no diagrams will be drawn) and scenarios will be written with BDD.</w:t>
+        <w:t>Use cases will be described and scenarios will be written with BDD.</w:t>
       </w:r>
     </w:p>
     <w:p>
@@ -8048,6 +8082,7 @@
           <w:b/>
           <w:bCs/>
         </w:rPr>
+        <w:lastRenderedPageBreak/>
         <w:t>NOTE:</w:t>
       </w:r>
       <w:r>
@@ -8109,9 +8144,9 @@
           <w:noProof/>
         </w:rPr>
         <w:drawing>
-          <wp:inline distT="0" distB="0" distL="0" distR="0" wp14:anchorId="54982EFC" wp14:editId="6D4F6D02">
-            <wp:extent cx="5495925" cy="3819525"/>
-            <wp:effectExtent l="0" t="0" r="9525" b="9525"/>
+          <wp:inline distT="0" distB="0" distL="0" distR="0" wp14:anchorId="54982EFC" wp14:editId="1DAF478E">
+            <wp:extent cx="5495924" cy="3819525"/>
+            <wp:effectExtent l="0" t="0" r="0" b="0"/>
             <wp:docPr id="3" name="رسم 3"/>
             <wp:cNvGraphicFramePr>
               <a:graphicFrameLocks xmlns:a="http://schemas.openxmlformats.org/drawingml/2006/main" noChangeAspect="1"/>
@@ -8124,7 +8159,7 @@
                     <pic:cNvPicPr/>
                   </pic:nvPicPr>
                   <pic:blipFill>
-                    <a:blip r:embed="rId12">
+                    <a:blip r:embed="rId12" cstate="print">
                       <a:extLst>
                         <a:ext uri="{28A0092B-C50C-407E-A947-70E740481C1C}">
                           <a14:useLocalDpi xmlns:a14="http://schemas.microsoft.com/office/drawing/2010/main" val="0"/>
@@ -8138,7 +8173,7 @@
                   <pic:spPr>
                     <a:xfrm>
                       <a:off x="0" y="0"/>
-                      <a:ext cx="5495925" cy="3819525"/>
+                      <a:ext cx="5495924" cy="3819525"/>
                     </a:xfrm>
                     <a:prstGeom prst="rect">
                       <a:avLst/>
@@ -8311,7 +8346,6 @@
           <w:b/>
           <w:bCs/>
         </w:rPr>
-        <w:lastRenderedPageBreak/>
         <w:t>Scenario:</w:t>
       </w:r>
       <w:r>
@@ -8532,9 +8566,9 @@
           <w:noProof/>
         </w:rPr>
         <w:drawing>
-          <wp:inline distT="0" distB="0" distL="0" distR="0" wp14:anchorId="0294A6E5" wp14:editId="2528BA22">
-            <wp:extent cx="4686300" cy="2676525"/>
-            <wp:effectExtent l="0" t="0" r="0" b="9525"/>
+          <wp:inline distT="0" distB="0" distL="0" distR="0" wp14:anchorId="0294A6E5" wp14:editId="2222DBDF">
+            <wp:extent cx="4686300" cy="2676524"/>
+            <wp:effectExtent l="0" t="0" r="0" b="0"/>
             <wp:docPr id="4" name="صورة 4"/>
             <wp:cNvGraphicFramePr>
               <a:graphicFrameLocks xmlns:a="http://schemas.openxmlformats.org/drawingml/2006/main" noChangeAspect="1"/>
@@ -8547,7 +8581,7 @@
                     <pic:cNvPicPr/>
                   </pic:nvPicPr>
                   <pic:blipFill>
-                    <a:blip r:embed="rId13">
+                    <a:blip r:embed="rId13" cstate="print">
                       <a:extLst>
                         <a:ext uri="{28A0092B-C50C-407E-A947-70E740481C1C}">
                           <a14:useLocalDpi xmlns:a14="http://schemas.microsoft.com/office/drawing/2010/main" val="0"/>
@@ -8561,7 +8595,7 @@
                   <pic:spPr>
                     <a:xfrm>
                       <a:off x="0" y="0"/>
-                      <a:ext cx="4686300" cy="2676525"/>
+                      <a:ext cx="4686300" cy="2676524"/>
                     </a:xfrm>
                     <a:prstGeom prst="rect">
                       <a:avLst/>
@@ -8618,18 +8652,18 @@
         <w:pStyle w:val="20"/>
       </w:pPr>
       <w:r>
+        <w:t>And</w:t>
+      </w:r>
+      <w:r>
+        <w:t xml:space="preserve"> the user enters email </w:t>
+      </w:r>
+    </w:p>
+    <w:p>
+      <w:pPr>
+        <w:pStyle w:val="20"/>
+      </w:pPr>
+      <w:r>
         <w:lastRenderedPageBreak/>
-        <w:t>And</w:t>
-      </w:r>
-      <w:r>
-        <w:t xml:space="preserve"> the user enters email </w:t>
-      </w:r>
-    </w:p>
-    <w:p>
-      <w:pPr>
-        <w:pStyle w:val="20"/>
-      </w:pPr>
-      <w:r>
         <w:t xml:space="preserve">And </w:t>
       </w:r>
       <w:r>
@@ -8853,9 +8887,9 @@
           <w:noProof/>
         </w:rPr>
         <w:drawing>
-          <wp:inline distT="0" distB="0" distL="0" distR="0" wp14:anchorId="1B3320BA" wp14:editId="6059B2D3">
-            <wp:extent cx="4410075" cy="2676525"/>
-            <wp:effectExtent l="0" t="0" r="9525" b="9525"/>
+          <wp:inline distT="0" distB="0" distL="0" distR="0" wp14:anchorId="1B3320BA" wp14:editId="2A814E19">
+            <wp:extent cx="4410074" cy="2676525"/>
+            <wp:effectExtent l="0" t="0" r="0" b="0"/>
             <wp:docPr id="6" name="صورة 6"/>
             <wp:cNvGraphicFramePr>
               <a:graphicFrameLocks xmlns:a="http://schemas.openxmlformats.org/drawingml/2006/main" noChangeAspect="1"/>
@@ -8868,7 +8902,7 @@
                     <pic:cNvPicPr/>
                   </pic:nvPicPr>
                   <pic:blipFill>
-                    <a:blip r:embed="rId14">
+                    <a:blip r:embed="rId14" cstate="print">
                       <a:extLst>
                         <a:ext uri="{28A0092B-C50C-407E-A947-70E740481C1C}">
                           <a14:useLocalDpi xmlns:a14="http://schemas.microsoft.com/office/drawing/2010/main" val="0"/>
@@ -8882,7 +8916,7 @@
                   <pic:spPr>
                     <a:xfrm>
                       <a:off x="0" y="0"/>
-                      <a:ext cx="4410075" cy="2676525"/>
+                      <a:ext cx="4410074" cy="2676525"/>
                     </a:xfrm>
                     <a:prstGeom prst="rect">
                       <a:avLst/>
@@ -8924,15 +8958,15 @@
         <w:pStyle w:val="20"/>
       </w:pPr>
       <w:r>
+        <w:t>Given the user is logged in,</w:t>
+      </w:r>
+    </w:p>
+    <w:p>
+      <w:pPr>
+        <w:pStyle w:val="20"/>
+      </w:pPr>
+      <w:r>
         <w:lastRenderedPageBreak/>
-        <w:t>Given the user is logged in,</w:t>
-      </w:r>
-    </w:p>
-    <w:p>
-      <w:pPr>
-        <w:pStyle w:val="20"/>
-      </w:pPr>
-      <w:r>
         <w:t>And the user is a freelancer,</w:t>
       </w:r>
     </w:p>
@@ -9065,9 +9099,9 @@
           <w:noProof/>
         </w:rPr>
         <w:drawing>
-          <wp:inline distT="0" distB="0" distL="0" distR="0" wp14:anchorId="3B9C8024" wp14:editId="3EED44F8">
-            <wp:extent cx="5495925" cy="4581525"/>
-            <wp:effectExtent l="0" t="0" r="9525" b="9525"/>
+          <wp:inline distT="0" distB="0" distL="0" distR="0" wp14:anchorId="3B9C8024" wp14:editId="77F4686B">
+            <wp:extent cx="5495924" cy="4581525"/>
+            <wp:effectExtent l="0" t="0" r="0" b="0"/>
             <wp:docPr id="15" name="صورة 15"/>
             <wp:cNvGraphicFramePr>
               <a:graphicFrameLocks xmlns:a="http://schemas.openxmlformats.org/drawingml/2006/main" noChangeAspect="1"/>
@@ -9080,7 +9114,7 @@
                     <pic:cNvPicPr/>
                   </pic:nvPicPr>
                   <pic:blipFill>
-                    <a:blip r:embed="rId15">
+                    <a:blip r:embed="rId15" cstate="print">
                       <a:extLst>
                         <a:ext uri="{28A0092B-C50C-407E-A947-70E740481C1C}">
                           <a14:useLocalDpi xmlns:a14="http://schemas.microsoft.com/office/drawing/2010/main" val="0"/>
@@ -9094,7 +9128,7 @@
                   <pic:spPr>
                     <a:xfrm>
                       <a:off x="0" y="0"/>
-                      <a:ext cx="5495925" cy="4581525"/>
+                      <a:ext cx="5495924" cy="4581525"/>
                     </a:xfrm>
                     <a:prstGeom prst="rect">
                       <a:avLst/>
@@ -9121,7 +9155,6 @@
           <w:b/>
           <w:bCs/>
         </w:rPr>
-        <w:lastRenderedPageBreak/>
         <w:t>Scenario:</w:t>
       </w:r>
       <w:r>
@@ -9450,7 +9483,6 @@
         <w:pStyle w:val="20"/>
       </w:pPr>
       <w:r>
-        <w:lastRenderedPageBreak/>
         <w:t>And the stakeholder can from it Propose the job or comment on the bidding.</w:t>
       </w:r>
     </w:p>
@@ -9596,9 +9628,9 @@
           <w:noProof/>
         </w:rPr>
         <w:drawing>
-          <wp:inline distT="0" distB="0" distL="0" distR="0" wp14:anchorId="3D9AD61B" wp14:editId="746FD145">
-            <wp:extent cx="4419600" cy="3533775"/>
-            <wp:effectExtent l="0" t="0" r="0" b="9525"/>
+          <wp:inline distT="0" distB="0" distL="0" distR="0" wp14:anchorId="3D9AD61B" wp14:editId="1379C803">
+            <wp:extent cx="4410074" cy="3533775"/>
+            <wp:effectExtent l="0" t="0" r="0" b="0"/>
             <wp:docPr id="9" name="صورة 9"/>
             <wp:cNvGraphicFramePr>
               <a:graphicFrameLocks xmlns:a="http://schemas.openxmlformats.org/drawingml/2006/main" noChangeAspect="1"/>
@@ -9611,7 +9643,7 @@
                     <pic:cNvPicPr/>
                   </pic:nvPicPr>
                   <pic:blipFill>
-                    <a:blip r:embed="rId16">
+                    <a:blip r:embed="rId16" cstate="print">
                       <a:extLst>
                         <a:ext uri="{28A0092B-C50C-407E-A947-70E740481C1C}">
                           <a14:useLocalDpi xmlns:a14="http://schemas.microsoft.com/office/drawing/2010/main" val="0"/>
@@ -9625,7 +9657,7 @@
                   <pic:spPr>
                     <a:xfrm>
                       <a:off x="0" y="0"/>
-                      <a:ext cx="4419600" cy="3533775"/>
+                      <a:ext cx="4410074" cy="3533775"/>
                     </a:xfrm>
                     <a:prstGeom prst="rect">
                       <a:avLst/>
@@ -9798,9 +9830,9 @@
           <w:noProof/>
         </w:rPr>
         <w:drawing>
-          <wp:inline distT="0" distB="0" distL="0" distR="0" wp14:anchorId="7CECC044" wp14:editId="6601D7E0">
-            <wp:extent cx="4448175" cy="4010025"/>
-            <wp:effectExtent l="0" t="0" r="9525" b="9525"/>
+          <wp:inline distT="0" distB="0" distL="0" distR="0" wp14:anchorId="7CECC044" wp14:editId="4AB503D4">
+            <wp:extent cx="4448174" cy="4010025"/>
+            <wp:effectExtent l="0" t="0" r="0" b="0"/>
             <wp:docPr id="10" name="صورة 10"/>
             <wp:cNvGraphicFramePr>
               <a:graphicFrameLocks xmlns:a="http://schemas.openxmlformats.org/drawingml/2006/main" noChangeAspect="1"/>
@@ -9813,7 +9845,7 @@
                     <pic:cNvPicPr/>
                   </pic:nvPicPr>
                   <pic:blipFill>
-                    <a:blip r:embed="rId17">
+                    <a:blip r:embed="rId17" cstate="print">
                       <a:extLst>
                         <a:ext uri="{28A0092B-C50C-407E-A947-70E740481C1C}">
                           <a14:useLocalDpi xmlns:a14="http://schemas.microsoft.com/office/drawing/2010/main" val="0"/>
@@ -9827,7 +9859,7 @@
                   <pic:spPr>
                     <a:xfrm>
                       <a:off x="0" y="0"/>
-                      <a:ext cx="4448175" cy="4010025"/>
+                      <a:ext cx="4448174" cy="4010025"/>
                     </a:xfrm>
                     <a:prstGeom prst="rect">
                       <a:avLst/>
@@ -10297,9 +10329,9 @@
           <w:noProof/>
         </w:rPr>
         <w:drawing>
-          <wp:inline distT="0" distB="0" distL="0" distR="0" wp14:anchorId="2EF75E2C" wp14:editId="40CA419D">
-            <wp:extent cx="4210050" cy="2486025"/>
-            <wp:effectExtent l="0" t="0" r="0" b="9525"/>
+          <wp:inline distT="0" distB="0" distL="0" distR="0" wp14:anchorId="2EF75E2C" wp14:editId="05A2B23E">
+            <wp:extent cx="4210049" cy="2486025"/>
+            <wp:effectExtent l="0" t="0" r="635" b="0"/>
             <wp:docPr id="11" name="صورة 11"/>
             <wp:cNvGraphicFramePr>
               <a:graphicFrameLocks xmlns:a="http://schemas.openxmlformats.org/drawingml/2006/main" noChangeAspect="1"/>
@@ -10312,7 +10344,7 @@
                     <pic:cNvPicPr/>
                   </pic:nvPicPr>
                   <pic:blipFill>
-                    <a:blip r:embed="rId18">
+                    <a:blip r:embed="rId18" cstate="print">
                       <a:extLst>
                         <a:ext uri="{28A0092B-C50C-407E-A947-70E740481C1C}">
                           <a14:useLocalDpi xmlns:a14="http://schemas.microsoft.com/office/drawing/2010/main" val="0"/>
@@ -10326,7 +10358,7 @@
                   <pic:spPr>
                     <a:xfrm>
                       <a:off x="0" y="0"/>
-                      <a:ext cx="4210050" cy="2486025"/>
+                      <a:ext cx="4210049" cy="2486025"/>
                     </a:xfrm>
                     <a:prstGeom prst="rect">
                       <a:avLst/>
@@ -10444,9 +10476,9 @@
         </w:rPr>
         <w:lastRenderedPageBreak/>
         <w:drawing>
-          <wp:inline distT="0" distB="0" distL="0" distR="0" wp14:anchorId="778B0FB0" wp14:editId="67DA9FCB">
-            <wp:extent cx="4972050" cy="4105275"/>
-            <wp:effectExtent l="0" t="0" r="0" b="9525"/>
+          <wp:inline distT="0" distB="0" distL="0" distR="0" wp14:anchorId="778B0FB0" wp14:editId="6AF84AF1">
+            <wp:extent cx="4972049" cy="4105275"/>
+            <wp:effectExtent l="0" t="0" r="635" b="0"/>
             <wp:docPr id="13" name="صورة 13"/>
             <wp:cNvGraphicFramePr>
               <a:graphicFrameLocks xmlns:a="http://schemas.openxmlformats.org/drawingml/2006/main" noChangeAspect="1"/>
@@ -10459,7 +10491,7 @@
                     <pic:cNvPicPr/>
                   </pic:nvPicPr>
                   <pic:blipFill>
-                    <a:blip r:embed="rId19">
+                    <a:blip r:embed="rId19" cstate="print">
                       <a:extLst>
                         <a:ext uri="{28A0092B-C50C-407E-A947-70E740481C1C}">
                           <a14:useLocalDpi xmlns:a14="http://schemas.microsoft.com/office/drawing/2010/main" val="0"/>
@@ -10473,7 +10505,7 @@
                   <pic:spPr>
                     <a:xfrm>
                       <a:off x="0" y="0"/>
-                      <a:ext cx="4972050" cy="4105275"/>
+                      <a:ext cx="4972049" cy="4105275"/>
                     </a:xfrm>
                     <a:prstGeom prst="rect">
                       <a:avLst/>
@@ -10787,9 +10819,9 @@
           <w:noProof/>
         </w:rPr>
         <w:drawing>
-          <wp:inline distT="0" distB="0" distL="0" distR="0" wp14:anchorId="3AAC5081" wp14:editId="19389F6F">
-            <wp:extent cx="5943600" cy="3798570"/>
-            <wp:effectExtent l="0" t="0" r="0" b="0"/>
+          <wp:inline distT="0" distB="0" distL="0" distR="0" wp14:anchorId="3AAC5081" wp14:editId="544659A9">
+            <wp:extent cx="5943600" cy="3789163"/>
+            <wp:effectExtent l="0" t="0" r="0" b="1905"/>
             <wp:docPr id="7" name="صورة 7"/>
             <wp:cNvGraphicFramePr>
               <a:graphicFrameLocks xmlns:a="http://schemas.openxmlformats.org/drawingml/2006/main" noChangeAspect="1"/>
@@ -10802,7 +10834,7 @@
                     <pic:cNvPicPr/>
                   </pic:nvPicPr>
                   <pic:blipFill>
-                    <a:blip r:embed="rId20">
+                    <a:blip r:embed="rId20" cstate="print">
                       <a:extLst>
                         <a:ext uri="{28A0092B-C50C-407E-A947-70E740481C1C}">
                           <a14:useLocalDpi xmlns:a14="http://schemas.microsoft.com/office/drawing/2010/main" val="0"/>
@@ -10816,7 +10848,7 @@
                   <pic:spPr>
                     <a:xfrm>
                       <a:off x="0" y="0"/>
-                      <a:ext cx="5943600" cy="3798570"/>
+                      <a:ext cx="5943600" cy="3789163"/>
                     </a:xfrm>
                     <a:prstGeom prst="rect">
                       <a:avLst/>
@@ -11394,8 +11426,8 @@
           <w:noProof/>
         </w:rPr>
         <w:drawing>
-          <wp:inline distT="0" distB="0" distL="0" distR="0" wp14:anchorId="1734B849" wp14:editId="46EB48FB">
-            <wp:extent cx="5943600" cy="3921760"/>
+          <wp:inline distT="0" distB="0" distL="0" distR="0" wp14:anchorId="1734B849" wp14:editId="25ACBCCC">
+            <wp:extent cx="5933874" cy="3921760"/>
             <wp:effectExtent l="0" t="0" r="0" b="2540"/>
             <wp:docPr id="12" name="صورة 12"/>
             <wp:cNvGraphicFramePr>
@@ -11409,7 +11441,7 @@
                     <pic:cNvPicPr/>
                   </pic:nvPicPr>
                   <pic:blipFill>
-                    <a:blip r:embed="rId21">
+                    <a:blip r:embed="rId21" cstate="print">
                       <a:extLst>
                         <a:ext uri="{28A0092B-C50C-407E-A947-70E740481C1C}">
                           <a14:useLocalDpi xmlns:a14="http://schemas.microsoft.com/office/drawing/2010/main" val="0"/>
@@ -11423,7 +11455,7 @@
                   <pic:spPr>
                     <a:xfrm>
                       <a:off x="0" y="0"/>
-                      <a:ext cx="5943600" cy="3921760"/>
+                      <a:ext cx="5933874" cy="3921760"/>
                     </a:xfrm>
                     <a:prstGeom prst="rect">
                       <a:avLst/>
@@ -12138,9 +12170,9 @@
           <w:noProof/>
         </w:rPr>
         <w:drawing>
-          <wp:inline distT="0" distB="0" distL="0" distR="0" wp14:anchorId="24C735A6" wp14:editId="702F2ED6">
-            <wp:extent cx="5383020" cy="2933700"/>
-            <wp:effectExtent l="0" t="0" r="8255" b="0"/>
+          <wp:inline distT="0" distB="0" distL="0" distR="0" wp14:anchorId="24C735A6" wp14:editId="424137FE">
+            <wp:extent cx="5384716" cy="2934625"/>
+            <wp:effectExtent l="0" t="0" r="6985" b="0"/>
             <wp:docPr id="16" name="صورة 16"/>
             <wp:cNvGraphicFramePr>
               <a:graphicFrameLocks xmlns:a="http://schemas.openxmlformats.org/drawingml/2006/main" noChangeAspect="1"/>
@@ -12153,7 +12185,7 @@
                     <pic:cNvPicPr/>
                   </pic:nvPicPr>
                   <pic:blipFill>
-                    <a:blip r:embed="rId22">
+                    <a:blip r:embed="rId22" cstate="print">
                       <a:extLst>
                         <a:ext uri="{28A0092B-C50C-407E-A947-70E740481C1C}">
                           <a14:useLocalDpi xmlns:a14="http://schemas.microsoft.com/office/drawing/2010/main" val="0"/>
@@ -12167,7 +12199,7 @@
                   <pic:spPr>
                     <a:xfrm>
                       <a:off x="0" y="0"/>
-                      <a:ext cx="5384717" cy="2934625"/>
+                      <a:ext cx="5384716" cy="2934625"/>
                     </a:xfrm>
                     <a:prstGeom prst="rect">
                       <a:avLst/>
@@ -17092,9 +17124,11 @@
   </w:compat>
   <w:rsids>
     <w:rsidRoot w:val="00F61F76"/>
+    <w:rsid w:val="00343B1B"/>
     <w:rsid w:val="00366D39"/>
     <w:rsid w:val="006A56B7"/>
     <w:rsid w:val="00961C7C"/>
+    <w:rsid w:val="00DD7FA9"/>
     <w:rsid w:val="00F61F76"/>
   </w:rsids>
   <m:mathPr>

</xml_diff>